<commit_message>
tried some stuff with an external api
</commit_message>
<xml_diff>
--- a/ZenDesk Project.docx
+++ b/ZenDesk Project.docx
@@ -59,8 +59,6 @@
         </w:rPr>
         <w:t xml:space="preserve">Ideal </w:t>
       </w:r>
-      <w:bookmarkStart w:id="0" w:name="_GoBack"/>
-      <w:bookmarkEnd w:id="0"/>
       <w:r>
         <w:rPr>
           <w:b/>
@@ -504,6 +502,54 @@
     </w:p>
     <w:p>
       <w:pPr>
+        <w:pBdr>
+          <w:bottom w:val="single" w:sz="6" w:space="1" w:color="auto"/>
+        </w:pBdr>
+        <w:rPr>
+          <w:lang w:val="en-US"/>
+        </w:rPr>
+      </w:pPr>
+    </w:p>
+    <w:p>
+      <w:pPr>
+        <w:pBdr>
+          <w:bottom w:val="single" w:sz="6" w:space="1" w:color="auto"/>
+        </w:pBdr>
+        <w:rPr>
+          <w:lang w:val="en-US"/>
+        </w:rPr>
+      </w:pPr>
+      <w:r>
+        <w:rPr>
+          <w:lang w:val="en-US"/>
+        </w:rPr>
+        <w:t xml:space="preserve">Introducing external </w:t>
+      </w:r>
+      <w:proofErr w:type="spellStart"/>
+      <w:r>
+        <w:rPr>
+          <w:lang w:val="en-US"/>
+        </w:rPr>
+        <w:t>apis</w:t>
+      </w:r>
+      <w:proofErr w:type="spellEnd"/>
+      <w:r>
+        <w:rPr>
+          <w:lang w:val="en-US"/>
+        </w:rPr>
+        <w:t xml:space="preserve"> adds more points </w:t>
+      </w:r>
+      <w:bookmarkStart w:id="0" w:name="_GoBack"/>
+      <w:bookmarkEnd w:id="0"/>
+      <w:r>
+        <w:rPr>
+          <w:lang w:val="en-US"/>
+        </w:rPr>
+        <w:t>of failure to the system</w:t>
+      </w:r>
+    </w:p>
+    <w:p>
+      <w:pPr>
         <w:jc w:val="center"/>
         <w:rPr>
           <w:b/>
@@ -518,6 +564,7 @@
           <w:bCs/>
           <w:lang w:val="en-US"/>
         </w:rPr>
+        <w:lastRenderedPageBreak/>
         <w:t>ToDos</w:t>
       </w:r>
       <w:proofErr w:type="spellEnd"/>
@@ -545,7 +592,6 @@
         <w:rPr>
           <w:lang w:val="en-US"/>
         </w:rPr>
-        <w:lastRenderedPageBreak/>
         <w:t xml:space="preserve">Find out how to not hard code </w:t>
       </w:r>
       <w:proofErr w:type="spellStart"/>

</xml_diff>